<commit_message>
Ajout de mechanique de visiteurs (necessite bouger) + correction notice.
Commentaires ajoutées aussi.
</commit_message>
<xml_diff>
--- a/A lire avant de jouer !!!.docx
+++ b/A lire avant de jouer !!!.docx
@@ -1,6 +1,6 @@
 
 <file path=word/document.xml><?xml version="1.0" encoding="utf-8"?>
-<w:document xmlns:wpc="http://schemas.microsoft.com/office/word/2010/wordprocessingCanvas" xmlns:cx="http://schemas.microsoft.com/office/drawing/2014/chartex" xmlns:cx1="http://schemas.microsoft.com/office/drawing/2015/9/8/chartex" xmlns:cx2="http://schemas.microsoft.com/office/drawing/2015/10/21/chartex" xmlns:cx3="http://schemas.microsoft.com/office/drawing/2016/5/9/chartex" xmlns:cx4="http://schemas.microsoft.com/office/drawing/2016/5/10/chartex" xmlns:cx5="http://schemas.microsoft.com/office/drawing/2016/5/11/chartex" xmlns:cx6="http://schemas.microsoft.com/office/drawing/2016/5/12/chartex" xmlns:cx7="http://schemas.microsoft.com/office/drawing/2016/5/13/chartex" xmlns:cx8="http://schemas.microsoft.com/office/drawing/2016/5/14/chartex" xmlns:mc="http://schemas.openxmlformats.org/markup-compatibility/2006" xmlns:aink="http://schemas.microsoft.com/office/drawing/2016/ink" xmlns:am3d="http://schemas.microsoft.com/office/drawing/2017/model3d" xmlns:o="urn:schemas-microsoft-com:office:office" xmlns:r="http://schemas.openxmlformats.org/officeDocument/2006/relationships" xmlns:m="http://schemas.openxmlformats.org/officeDocument/2006/math" xmlns:v="urn:schemas-microsoft-com:vml" xmlns:wp14="http://schemas.microsoft.com/office/word/2010/wordprocessingDrawing" xmlns:wp="http://schemas.openxmlformats.org/drawingml/2006/wordprocessingDrawing" xmlns:w10="urn:schemas-microsoft-com:office:word" xmlns:w="http://schemas.openxmlformats.org/wordprocessingml/2006/main" xmlns:w14="http://schemas.microsoft.com/office/word/2010/wordml" xmlns:w15="http://schemas.microsoft.com/office/word/2012/wordml" xmlns:w16cid="http://schemas.microsoft.com/office/word/2016/wordml/cid" xmlns:w16se="http://schemas.microsoft.com/office/word/2015/wordml/symex" xmlns:wpg="http://schemas.microsoft.com/office/word/2010/wordprocessingGroup" xmlns:wpi="http://schemas.microsoft.com/office/word/2010/wordprocessingInk" xmlns:wne="http://schemas.microsoft.com/office/word/2006/wordml" xmlns:wps="http://schemas.microsoft.com/office/word/2010/wordprocessingShape" mc:Ignorable="w14 w15 w16se w16cid wp14">
+<w:document xmlns:wpc="http://schemas.microsoft.com/office/word/2010/wordprocessingCanvas" xmlns:mc="http://schemas.openxmlformats.org/markup-compatibility/2006" xmlns:o="urn:schemas-microsoft-com:office:office" xmlns:r="http://schemas.openxmlformats.org/officeDocument/2006/relationships" xmlns:m="http://schemas.openxmlformats.org/officeDocument/2006/math" xmlns:v="urn:schemas-microsoft-com:vml" xmlns:wp14="http://schemas.microsoft.com/office/word/2010/wordprocessingDrawing" xmlns:wp="http://schemas.openxmlformats.org/drawingml/2006/wordprocessingDrawing" xmlns:w10="urn:schemas-microsoft-com:office:word" xmlns:w="http://schemas.openxmlformats.org/wordprocessingml/2006/main" xmlns:w14="http://schemas.microsoft.com/office/word/2010/wordml" xmlns:w15="http://schemas.microsoft.com/office/word/2012/wordml" xmlns:wpg="http://schemas.microsoft.com/office/word/2010/wordprocessingGroup" xmlns:wpi="http://schemas.microsoft.com/office/word/2010/wordprocessingInk" xmlns:wne="http://schemas.microsoft.com/office/word/2006/wordml" xmlns:wps="http://schemas.microsoft.com/office/word/2010/wordprocessingShape" mc:Ignorable="w14 w15 wp14">
   <w:body>
     <w:p>
       <w:pPr>
@@ -18,6 +18,13 @@
         </w:rPr>
         <w:t>Human Tycoon NOTICE</w:t>
       </w:r>
+      <w:r>
+        <w:rPr>
+          <w:color w:val="FF0000"/>
+          <w:u w:val="single"/>
+        </w:rPr>
+        <w:t xml:space="preserve"> DE JEU</w:t>
+      </w:r>
     </w:p>
     <w:p/>
     <w:p>
@@ -28,7 +35,13 @@
     <w:p/>
     <w:p>
       <w:r>
-        <w:t>Pour ouvrir le menu il vous suffit de cliquer sur le bouton menu. Ce menu ouvrira une fenêtre bleue avec les différents objets utilisable. Il faut alors double cliquer sur les différents objets pour pouvoir les placer ou les utiliser.</w:t>
+        <w:t>Pour ouvrir le menu il vous suffit de cliquer sur le bouton menu. Ce menu ouvrira une fenêtre bleue avec les différents objets utilisable</w:t>
+      </w:r>
+      <w:r>
+        <w:t>s</w:t>
+      </w:r>
+      <w:r>
+        <w:t>. Il faut alors double cliquer sur les différents objets pour pouvoir les placer ou les utiliser.</w:t>
       </w:r>
     </w:p>
     <w:p>
@@ -38,12 +51,30 @@
     </w:p>
     <w:p>
       <w:r>
-        <w:t xml:space="preserve">Le poulet est un objet utilisable sur les Humains. Une fois coller au curseur déplacer le sur les Humains et un simple clic vous suffira pour les nourrir (rends 10HP). </w:t>
+        <w:t xml:space="preserve">Le poulet est un objet utilisable </w:t>
+      </w:r>
+      <w:r>
+        <w:t>sur les Humains. Une fois collé</w:t>
+      </w:r>
+      <w:r>
+        <w:t xml:space="preserve"> au curseur déplacer le sur les Humains et un simple clic vous suffira pour les nourrir (rends 10HP). </w:t>
       </w:r>
     </w:p>
     <w:p>
       <w:r>
-        <w:t xml:space="preserve">Les Humains perdent de la vie au fil du temps, pour vous assurer que leurs barres d’état n’est pas trop faible passer le curseur et la barre s’affichera. Ils perdent 10PV toutes les 30sec. </w:t>
+        <w:t>Les Humains per</w:t>
+      </w:r>
+      <w:r>
+        <w:t>dent de la vie au fil du temps. P</w:t>
+      </w:r>
+      <w:r>
+        <w:t>our vous assurer que leurs barres d’état n’est pas trop faible</w:t>
+      </w:r>
+      <w:r>
+        <w:t>,</w:t>
+      </w:r>
+      <w:r>
+        <w:t xml:space="preserve"> passer le curseur et la barre s’affichera. Ils perdent 10PV toutes les 30sec. </w:t>
       </w:r>
     </w:p>
     <w:p/>
@@ -61,28 +92,61 @@
         <w:t>un problème</w:t>
       </w:r>
       <w:r>
-        <w:t xml:space="preserve"> dans le jeu car une fois égale ou inférieure à zéro il n’est plus possible d’utiliser les objet payant (Poulet, Humains, barricade). ATTENTION malheureusement la monnaie continue d’être actif une fois le zéro passer</w:t>
+        <w:t xml:space="preserve"> dans le jeu car une fois égale ou inférieure à zéro</w:t>
       </w:r>
       <w:r>
         <w:t>,</w:t>
       </w:r>
       <w:r>
+        <w:t xml:space="preserve"> il n’est plus possible d’utiliser les objet</w:t>
+      </w:r>
+      <w:r>
+        <w:t>s</w:t>
+      </w:r>
+      <w:r>
+        <w:t xml:space="preserve"> payant (Poulet, Humains, barricade). ATTENTION</w:t>
+      </w:r>
+      <w:r>
+        <w:t> :</w:t>
+      </w:r>
+      <w:r>
+        <w:t xml:space="preserve"> malheureusement la monnaie continue d’êt</w:t>
+      </w:r>
+      <w:r>
+        <w:t>re actif une fois le zéro passé</w:t>
+      </w:r>
+      <w:r>
+        <w:t>,</w:t>
+      </w:r>
+      <w:r>
         <w:t xml:space="preserve"> attendez</w:t>
       </w:r>
       <w:r>
         <w:t xml:space="preserve"> donc</w:t>
       </w:r>
       <w:r>
-        <w:t xml:space="preserve"> d’en regagner avant de vouloir en utiliser et fini à plus de -40 de monnaie.</w:t>
+        <w:t xml:space="preserve"> d’en regagner avant de vouloir en utiliser et fini à plus de -40</w:t>
+      </w:r>
+      <w:r>
+        <w:t xml:space="preserve"> points</w:t>
+      </w:r>
+      <w:bookmarkStart w:id="0" w:name="_GoBack"/>
+      <w:bookmarkEnd w:id="0"/>
+      <w:r>
+        <w:t xml:space="preserve"> de monnaie.</w:t>
       </w:r>
     </w:p>
     <w:p/>
     <w:p>
       <w:r>
-        <w:t xml:space="preserve">Les visiteurs sont votre source de revenu principale. Plus vous avez d’humains plus de visiteurs vont venir dans votre zoo. Un visiteur vous rapport 10 de monnaie. </w:t>
-      </w:r>
-      <w:bookmarkStart w:id="0" w:name="_GoBack"/>
-      <w:bookmarkEnd w:id="0"/>
+        <w:t xml:space="preserve">Les visiteurs sont votre source de revenu principale. Plus vous avez d’humains plus de visiteurs vont venir dans votre zoo. Un visiteur vous rapport 10 </w:t>
+      </w:r>
+      <w:r>
+        <w:t xml:space="preserve">points </w:t>
+      </w:r>
+      <w:r>
+        <w:t xml:space="preserve">de monnaie. </w:t>
+      </w:r>
     </w:p>
     <w:p>
       <w:r>
@@ -101,7 +165,7 @@
 </file>
 
 <file path=word/styles.xml><?xml version="1.0" encoding="utf-8"?>
-<w:styles xmlns:mc="http://schemas.openxmlformats.org/markup-compatibility/2006" xmlns:r="http://schemas.openxmlformats.org/officeDocument/2006/relationships" xmlns:w="http://schemas.openxmlformats.org/wordprocessingml/2006/main" xmlns:w14="http://schemas.microsoft.com/office/word/2010/wordml" xmlns:w15="http://schemas.microsoft.com/office/word/2012/wordml" xmlns:w16cid="http://schemas.microsoft.com/office/word/2016/wordml/cid" xmlns:w16se="http://schemas.microsoft.com/office/word/2015/wordml/symex" mc:Ignorable="w14 w15 w16se w16cid">
+<w:styles xmlns:mc="http://schemas.openxmlformats.org/markup-compatibility/2006" xmlns:r="http://schemas.openxmlformats.org/officeDocument/2006/relationships" xmlns:w="http://schemas.openxmlformats.org/wordprocessingml/2006/main" xmlns:w14="http://schemas.microsoft.com/office/word/2010/wordml" xmlns:w15="http://schemas.microsoft.com/office/word/2012/wordml" mc:Ignorable="w14 w15">
   <w:docDefaults>
     <w:rPrDefault>
       <w:rPr>
@@ -117,7 +181,7 @@
       </w:pPr>
     </w:pPrDefault>
   </w:docDefaults>
-  <w:latentStyles w:defLockedState="0" w:defUIPriority="99" w:defSemiHidden="0" w:defUnhideWhenUsed="0" w:defQFormat="0" w:count="377">
+  <w:latentStyles w:defLockedState="0" w:defUIPriority="99" w:defSemiHidden="0" w:defUnhideWhenUsed="0" w:defQFormat="0" w:count="371">
     <w:lsdException w:name="Normal" w:uiPriority="0" w:qFormat="1"/>
     <w:lsdException w:name="heading 1" w:uiPriority="9" w:qFormat="1"/>
     <w:lsdException w:name="heading 2" w:semiHidden="1" w:uiPriority="9" w:unhideWhenUsed="1" w:qFormat="1"/>
@@ -489,12 +553,6 @@
     <w:lsdException w:name="List Table 5 Dark Accent 6" w:uiPriority="50"/>
     <w:lsdException w:name="List Table 6 Colorful Accent 6" w:uiPriority="51"/>
     <w:lsdException w:name="List Table 7 Colorful Accent 6" w:uiPriority="52"/>
-    <w:lsdException w:name="Mention" w:semiHidden="1" w:unhideWhenUsed="1"/>
-    <w:lsdException w:name="Smart Hyperlink" w:semiHidden="1" w:unhideWhenUsed="1"/>
-    <w:lsdException w:name="Hashtag" w:semiHidden="1" w:unhideWhenUsed="1"/>
-    <w:lsdException w:name="Unresolved Mention" w:semiHidden="1" w:unhideWhenUsed="1"/>
-    <w:lsdException w:name="Smart Link" w:semiHidden="1" w:unhideWhenUsed="1"/>
-    <w:lsdException w:name="Smart Link Error" w:semiHidden="1" w:unhideWhenUsed="1"/>
   </w:latentStyles>
   <w:style w:type="paragraph" w:default="1" w:styleId="Normal">
     <w:name w:val="Normal"/>

</xml_diff>